<commit_message>
Changes Done by Ravi.M
</commit_message>
<xml_diff>
--- a/angular/angukar13.docx
+++ b/angular/angukar13.docx
@@ -19,8 +19,6 @@
         </w:rPr>
         <w:t xml:space="preserve">     </w:t>
       </w:r>
-      <w:bookmarkStart w:id="0" w:name="_GoBack"/>
-      <w:bookmarkEnd w:id="0"/>
       <w:r>
         <w:rPr>
           <w:b/>
@@ -8410,7 +8408,6 @@
           <w:shd w:val="clear" w:color="auto" w:fill="FFFFFF"/>
         </w:rPr>
       </w:pPr>
-      <w:proofErr w:type="gramStart"/>
       <w:r>
         <w:rPr>
           <w:rFonts w:cs="Arial"/>
@@ -8425,16 +8422,15 @@
           <w:color w:val="222222"/>
           <w:shd w:val="clear" w:color="auto" w:fill="FFFFFF"/>
         </w:rPr>
-        <w:t>ipt code (business logic) and template.</w:t>
-      </w:r>
-      <w:proofErr w:type="gramEnd"/>
+        <w:t xml:space="preserve">ipt </w:t>
+      </w:r>
       <w:r>
         <w:rPr>
           <w:rFonts w:cs="Arial"/>
           <w:color w:val="222222"/>
           <w:shd w:val="clear" w:color="auto" w:fill="FFFFFF"/>
         </w:rPr>
-        <w:t xml:space="preserve"> </w:t>
+        <w:t>and template</w:t>
       </w:r>
     </w:p>
     <w:p>
@@ -8775,16 +8771,14 @@
         </w:rPr>
         <w:t xml:space="preserve">A click, hover, or </w:t>
       </w:r>
-      <w:proofErr w:type="gramStart"/>
       <w:r>
         <w:rPr>
           <w:rFonts w:cs="Arial"/>
           <w:color w:val="222222"/>
           <w:shd w:val="clear" w:color="auto" w:fill="FFFFFF"/>
         </w:rPr>
-        <w:t>a keyboard action are</w:t>
-      </w:r>
-      <w:proofErr w:type="gramEnd"/>
+        <w:t>a keyboard action is</w:t>
+      </w:r>
       <w:r>
         <w:rPr>
           <w:rFonts w:cs="Arial"/>
@@ -9124,6 +9118,7 @@
         </w:rPr>
         <w:t xml:space="preserve">(html) takes place at a time by the decorator </w:t>
       </w:r>
+      <w:bookmarkStart w:id="0" w:name="_GoBack"/>
       <w:proofErr w:type="spellStart"/>
       <w:r>
         <w:rPr>
@@ -9133,6 +9128,7 @@
         </w:rPr>
         <w:t>ngModel</w:t>
       </w:r>
+      <w:bookmarkEnd w:id="0"/>
       <w:proofErr w:type="spellEnd"/>
     </w:p>
     <w:p>
@@ -12519,7 +12515,7 @@
   <a:extraClrSchemeLst/>
   <a:extLst>
     <a:ext uri="{05A4C25C-085E-4340-85A3-A5531E510DB2}">
-      <thm15:themeFamily xmlns="" xmlns:thm15="http://schemas.microsoft.com/office/thememl/2012/main" name="Office Theme" id="{62F939B6-93AF-4DB8-9C6B-D6C7DFDC589F}" vid="{4A3C46E8-61CC-4603-A589-7422A47A8E4A}"/>
+      <thm15:themeFamily xmlns:thm15="http://schemas.microsoft.com/office/thememl/2012/main" xmlns="" name="Office Theme" id="{62F939B6-93AF-4DB8-9C6B-D6C7DFDC589F}" vid="{4A3C46E8-61CC-4603-A589-7422A47A8E4A}"/>
     </a:ext>
   </a:extLst>
 </a:theme>

</xml_diff>